<commit_message>
version estable con nuevos modelos
</commit_message>
<xml_diff>
--- a/ProyectoClasificacionAutomatica/Manual de operacion.docx
+++ b/ProyectoClasificacionAutomatica/Manual de operacion.docx
@@ -4,43 +4,274 @@
   <w:body>
     <w:p>
       <w:pPr>
+        <w:jc w:val="center"/>
+        <w:rPr>
+          <w:rFonts w:ascii="Arial" w:hAnsi="Arial" w:cs="Arial"/>
+          <w:sz w:val="40"/>
+          <w:szCs w:val="40"/>
+          <w:lang w:val="es-CR"/>
+        </w:rPr>
+      </w:pPr>
+      <w:r>
+        <w:rPr>
+          <w:rFonts w:ascii="Arial" w:hAnsi="Arial" w:cs="Arial"/>
+          <w:sz w:val="40"/>
+          <w:szCs w:val="40"/>
+          <w:lang w:val="es-CR"/>
+        </w:rPr>
+        <w:t>Universidad de Costa Rica</w:t>
+      </w:r>
+    </w:p>
+    <w:p>
+      <w:pPr>
+        <w:jc w:val="center"/>
+        <w:rPr>
+          <w:rFonts w:ascii="Arial" w:hAnsi="Arial" w:cs="Arial"/>
+          <w:sz w:val="40"/>
+          <w:szCs w:val="40"/>
+          <w:lang w:val="es-CR"/>
+        </w:rPr>
+      </w:pPr>
+      <w:r>
+        <w:rPr>
+          <w:rFonts w:ascii="Arial" w:hAnsi="Arial" w:cs="Arial"/>
+          <w:sz w:val="40"/>
+          <w:szCs w:val="40"/>
+          <w:lang w:val="es-CR"/>
+        </w:rPr>
+        <w:t>Escuela de Ingeniería Eléctrica</w:t>
+      </w:r>
+    </w:p>
+    <w:p>
+      <w:pPr>
+        <w:ind w:left="720"/>
+        <w:jc w:val="center"/>
+        <w:rPr>
+          <w:rFonts w:ascii="Arial" w:hAnsi="Arial" w:cs="Arial"/>
+          <w:sz w:val="40"/>
+          <w:szCs w:val="40"/>
+          <w:lang w:val="es-CR"/>
+        </w:rPr>
+      </w:pPr>
+    </w:p>
+    <w:p>
+      <w:pPr>
+        <w:ind w:left="720"/>
+        <w:jc w:val="center"/>
+        <w:rPr>
+          <w:rFonts w:ascii="Arial" w:hAnsi="Arial" w:cs="Arial"/>
+          <w:sz w:val="40"/>
+          <w:szCs w:val="40"/>
+          <w:lang w:val="es-CR"/>
+        </w:rPr>
+      </w:pPr>
+    </w:p>
+    <w:p>
+      <w:pPr>
+        <w:ind w:left="720"/>
+        <w:jc w:val="center"/>
+        <w:rPr>
+          <w:rFonts w:ascii="Arial" w:hAnsi="Arial" w:cs="Arial"/>
+          <w:sz w:val="40"/>
+          <w:szCs w:val="40"/>
+          <w:lang w:val="es-CR"/>
+        </w:rPr>
+      </w:pPr>
+      <w:r>
+        <w:rPr>
+          <w:rFonts w:ascii="Arial" w:hAnsi="Arial" w:cs="Arial"/>
+          <w:sz w:val="40"/>
+          <w:szCs w:val="40"/>
+          <w:lang w:val="es-CR"/>
+        </w:rPr>
+        <w:t>Manual de operación del ejecutable para el proyecto:</w:t>
+      </w:r>
+    </w:p>
+    <w:p>
+      <w:pPr>
+        <w:ind w:left="720"/>
+        <w:jc w:val="center"/>
+        <w:rPr>
+          <w:rFonts w:ascii="Arial" w:hAnsi="Arial" w:cs="Arial"/>
+          <w:sz w:val="40"/>
+          <w:szCs w:val="40"/>
+          <w:lang w:val="es-CR"/>
+        </w:rPr>
+      </w:pPr>
+    </w:p>
+    <w:p>
+      <w:pPr>
+        <w:ind w:left="720"/>
+        <w:jc w:val="center"/>
+        <w:rPr>
+          <w:rFonts w:ascii="Arial" w:hAnsi="Arial" w:cs="Arial"/>
+          <w:sz w:val="40"/>
+          <w:szCs w:val="40"/>
+          <w:lang w:val="es-CR"/>
+        </w:rPr>
+      </w:pPr>
+      <w:r>
+        <w:rPr>
+          <w:rFonts w:ascii="Arial" w:hAnsi="Arial" w:cs="Arial"/>
+          <w:sz w:val="40"/>
+          <w:szCs w:val="40"/>
+          <w:lang w:val="es-CR"/>
+        </w:rPr>
+        <w:t>Clasificación de fallos funcionales en procesadores para servidores utilizando Aprendizaje Automático</w:t>
+      </w:r>
+    </w:p>
+    <w:p>
+      <w:pPr>
+        <w:rPr>
+          <w:rFonts w:ascii="Arial" w:hAnsi="Arial" w:cs="Arial"/>
+          <w:sz w:val="40"/>
+          <w:szCs w:val="40"/>
+          <w:lang w:val="es-CR"/>
+        </w:rPr>
+      </w:pPr>
+    </w:p>
+    <w:p>
+      <w:pPr>
+        <w:ind w:left="720"/>
+        <w:jc w:val="center"/>
+        <w:rPr>
+          <w:rFonts w:ascii="Arial" w:hAnsi="Arial" w:cs="Arial"/>
+          <w:sz w:val="40"/>
+          <w:szCs w:val="40"/>
+          <w:lang w:val="es-CR"/>
+        </w:rPr>
+      </w:pPr>
+    </w:p>
+    <w:p>
+      <w:pPr>
+        <w:ind w:left="720"/>
+        <w:jc w:val="center"/>
+        <w:rPr>
+          <w:rFonts w:ascii="Arial" w:hAnsi="Arial" w:cs="Arial"/>
+          <w:sz w:val="40"/>
+          <w:szCs w:val="40"/>
+          <w:lang w:val="es-CR"/>
+        </w:rPr>
+      </w:pPr>
+    </w:p>
+    <w:p>
+      <w:pPr>
+        <w:ind w:left="720"/>
+        <w:jc w:val="center"/>
+        <w:rPr>
+          <w:rFonts w:ascii="Arial" w:hAnsi="Arial" w:cs="Arial"/>
+          <w:sz w:val="40"/>
+          <w:szCs w:val="40"/>
+          <w:lang w:val="es-CR"/>
+        </w:rPr>
+      </w:pPr>
+      <w:r>
+        <w:rPr>
+          <w:rFonts w:ascii="Arial" w:hAnsi="Arial" w:cs="Arial"/>
+          <w:sz w:val="40"/>
+          <w:szCs w:val="40"/>
+          <w:lang w:val="es-CR"/>
+        </w:rPr>
+        <w:t>Jesús Zuñiga Méndez</w:t>
+      </w:r>
+    </w:p>
+    <w:p>
+      <w:pPr>
+        <w:ind w:left="720"/>
+        <w:jc w:val="center"/>
+        <w:rPr>
+          <w:rFonts w:ascii="Arial" w:hAnsi="Arial" w:cs="Arial"/>
+          <w:sz w:val="40"/>
+          <w:szCs w:val="40"/>
+          <w:lang w:val="es-CR"/>
+        </w:rPr>
+      </w:pPr>
+    </w:p>
+    <w:p>
+      <w:pPr>
+        <w:rPr>
+          <w:rFonts w:ascii="Arial" w:hAnsi="Arial" w:cs="Arial"/>
+          <w:sz w:val="40"/>
+          <w:szCs w:val="40"/>
+          <w:lang w:val="es-CR"/>
+        </w:rPr>
+      </w:pPr>
+    </w:p>
+    <w:p>
+      <w:pPr>
+        <w:ind w:left="720"/>
+        <w:jc w:val="center"/>
+        <w:rPr>
+          <w:rFonts w:ascii="Arial" w:hAnsi="Arial" w:cs="Arial"/>
+          <w:sz w:val="40"/>
+          <w:szCs w:val="40"/>
+          <w:lang w:val="es-CR"/>
+        </w:rPr>
+      </w:pPr>
+    </w:p>
+    <w:p>
+      <w:pPr>
+        <w:ind w:left="720"/>
+        <w:jc w:val="center"/>
+        <w:rPr>
+          <w:rFonts w:ascii="Arial" w:hAnsi="Arial" w:cs="Arial"/>
+          <w:sz w:val="40"/>
+          <w:szCs w:val="40"/>
+          <w:lang w:val="es-CR"/>
+        </w:rPr>
+      </w:pPr>
+      <w:r>
+        <w:rPr>
+          <w:rFonts w:ascii="Arial" w:hAnsi="Arial" w:cs="Arial"/>
+          <w:sz w:val="40"/>
+          <w:szCs w:val="40"/>
+          <w:lang w:val="es-CR"/>
+        </w:rPr>
+        <w:t>II Semestre 2024</w:t>
+      </w:r>
+    </w:p>
+    <w:p>
+      <w:pPr>
         <w:jc w:val="both"/>
         <w:rPr>
-          <w:lang w:val="es-CR"/>
-        </w:rPr>
-      </w:pPr>
-      <w:r>
-        <w:rPr>
-          <w:lang w:val="es-CR"/>
-        </w:rPr>
-        <w:t xml:space="preserve">El objetivo de este documento es funcionar como guía para facilitar el correcto uso de la herramienta para clasificación automática. Por lo que se detalla paso a paso el uso de cada una de las </w:t>
-      </w:r>
-      <w:r>
-        <w:rPr>
-          <w:lang w:val="es-CR"/>
-        </w:rPr>
-        <w:t>cinco</w:t>
-      </w:r>
-      <w:r>
-        <w:rPr>
-          <w:lang w:val="es-CR"/>
-        </w:rPr>
-        <w:t xml:space="preserve"> opciones disponibles en el menú principal</w:t>
-      </w:r>
-      <w:r>
-        <w:rPr>
+          <w:rFonts w:ascii="Arial" w:hAnsi="Arial" w:cs="Arial"/>
+          <w:lang w:val="es-CR"/>
+        </w:rPr>
+      </w:pPr>
+    </w:p>
+    <w:p>
+      <w:pPr>
+        <w:jc w:val="both"/>
+        <w:rPr>
+          <w:rFonts w:ascii="Arial" w:hAnsi="Arial" w:cs="Arial"/>
+          <w:lang w:val="es-CR"/>
+        </w:rPr>
+      </w:pPr>
+      <w:r>
+        <w:rPr>
+          <w:rFonts w:ascii="Arial" w:hAnsi="Arial" w:cs="Arial"/>
+          <w:lang w:val="es-CR"/>
+        </w:rPr>
+        <w:lastRenderedPageBreak/>
+        <w:t>El objetivo de este documento es funcionar como guía para facilitar el correcto uso de la herramienta para clasificación automática. Por lo que se detalla paso a paso el uso de cada una de las cinco opciones disponibles en el menú principal</w:t>
+      </w:r>
+      <w:r>
+        <w:rPr>
+          <w:rFonts w:ascii="Arial" w:hAnsi="Arial" w:cs="Arial"/>
           <w:lang w:val="es-CR"/>
         </w:rPr>
         <w:t xml:space="preserve"> a</w:t>
       </w:r>
       <w:r>
         <w:rPr>
+          <w:rFonts w:ascii="Arial" w:hAnsi="Arial" w:cs="Arial"/>
           <w:lang w:val="es-CR"/>
         </w:rPr>
         <w:t xml:space="preserve">l ejecutar el archivo </w:t>
       </w:r>
       <w:r>
         <w:rPr>
+          <w:rFonts w:ascii="Arial" w:hAnsi="Arial" w:cs="Arial"/>
           <w:b/>
           <w:bCs/>
           <w:lang w:val="es-CR"/>
@@ -49,6 +280,7 @@
       </w:r>
       <w:r>
         <w:rPr>
+          <w:rFonts w:ascii="Arial" w:hAnsi="Arial" w:cs="Arial"/>
           <w:b/>
           <w:bCs/>
           <w:lang w:val="es-CR"/>
@@ -57,175 +289,124 @@
       </w:r>
       <w:r>
         <w:rPr>
+          <w:rFonts w:ascii="Arial" w:hAnsi="Arial" w:cs="Arial"/>
           <w:lang w:val="es-CR"/>
         </w:rPr>
         <w:t>Las opciones disponibles son:</w:t>
       </w:r>
       <w:r>
         <w:rPr>
+          <w:rFonts w:ascii="Arial" w:hAnsi="Arial" w:cs="Arial"/>
           <w:lang w:val="es-CR"/>
         </w:rPr>
         <w:t xml:space="preserve"> </w:t>
       </w:r>
       <w:r>
         <w:rPr>
+          <w:rFonts w:ascii="Arial" w:hAnsi="Arial" w:cs="Arial"/>
           <w:lang w:val="es-CR"/>
         </w:rPr>
         <w:t xml:space="preserve">Generar </w:t>
       </w:r>
       <w:r>
         <w:rPr>
-          <w:lang w:val="es-CR"/>
-        </w:rPr>
-        <w:t>Firmas</w:t>
-      </w:r>
-      <w:r>
-        <w:rPr>
-          <w:lang w:val="es-CR"/>
-        </w:rPr>
-        <w:t>,</w:t>
-      </w:r>
-      <w:r>
-        <w:rPr>
-          <w:lang w:val="es-CR"/>
-        </w:rPr>
-        <w:t xml:space="preserve"> Entrenar</w:t>
-      </w:r>
-      <w:r>
-        <w:rPr>
+          <w:rFonts w:ascii="Arial" w:hAnsi="Arial" w:cs="Arial"/>
+          <w:lang w:val="es-CR"/>
+        </w:rPr>
+        <w:t>Firmas, Entrenar</w:t>
+      </w:r>
+      <w:r>
+        <w:rPr>
+          <w:rFonts w:ascii="Arial" w:hAnsi="Arial" w:cs="Arial"/>
           <w:lang w:val="es-CR"/>
         </w:rPr>
         <w:t xml:space="preserve"> </w:t>
       </w:r>
       <w:r>
         <w:rPr>
-          <w:lang w:val="es-CR"/>
-        </w:rPr>
-        <w:t>modelo</w:t>
-      </w:r>
-      <w:r>
-        <w:rPr>
-          <w:lang w:val="es-CR"/>
-        </w:rPr>
-        <w:t>,</w:t>
-      </w:r>
-      <w:r>
-        <w:rPr>
-          <w:lang w:val="es-CR"/>
-        </w:rPr>
-        <w:t xml:space="preserve"> Clasificar</w:t>
-      </w:r>
-      <w:r>
-        <w:rPr>
+          <w:rFonts w:ascii="Arial" w:hAnsi="Arial" w:cs="Arial"/>
+          <w:lang w:val="es-CR"/>
+        </w:rPr>
+        <w:t>modelo, Clasificar</w:t>
+      </w:r>
+      <w:r>
+        <w:rPr>
+          <w:rFonts w:ascii="Arial" w:hAnsi="Arial" w:cs="Arial"/>
           <w:lang w:val="es-CR"/>
         </w:rPr>
         <w:t xml:space="preserve"> </w:t>
       </w:r>
       <w:r>
         <w:rPr>
-          <w:lang w:val="es-CR"/>
-        </w:rPr>
-        <w:t>Datos</w:t>
-      </w:r>
-      <w:r>
-        <w:rPr>
-          <w:lang w:val="es-CR"/>
-        </w:rPr>
-        <w:t>,</w:t>
-      </w:r>
-      <w:r>
-        <w:rPr>
-          <w:lang w:val="es-CR"/>
-        </w:rPr>
-        <w:t xml:space="preserve"> Evaluar</w:t>
-      </w:r>
-      <w:r>
-        <w:rPr>
+          <w:rFonts w:ascii="Arial" w:hAnsi="Arial" w:cs="Arial"/>
+          <w:lang w:val="es-CR"/>
+        </w:rPr>
+        <w:t>Datos, Evaluar</w:t>
+      </w:r>
+      <w:r>
+        <w:rPr>
+          <w:rFonts w:ascii="Arial" w:hAnsi="Arial" w:cs="Arial"/>
           <w:lang w:val="es-CR"/>
         </w:rPr>
         <w:t xml:space="preserve"> </w:t>
       </w:r>
       <w:r>
         <w:rPr>
-          <w:lang w:val="es-CR"/>
-        </w:rPr>
-        <w:t>Resultados</w:t>
-      </w:r>
-      <w:r>
-        <w:rPr>
-          <w:lang w:val="es-CR"/>
-        </w:rPr>
-        <w:t>,</w:t>
-      </w:r>
-      <w:r>
-        <w:rPr>
-          <w:lang w:val="es-CR"/>
-        </w:rPr>
-        <w:t xml:space="preserve"> Salir</w:t>
-      </w:r>
-      <w:r>
-        <w:rPr>
-          <w:lang w:val="es-CR"/>
-        </w:rPr>
-        <w:t xml:space="preserve">. Cada una de ellas contiene en si misma indicaciones claras para el usuario a la hora de ejecutar el programa por lo que el uso </w:t>
-      </w:r>
-      <w:r>
-        <w:rPr>
+          <w:rFonts w:ascii="Arial" w:hAnsi="Arial" w:cs="Arial"/>
+          <w:lang w:val="es-CR"/>
+        </w:rPr>
+        <w:t xml:space="preserve">Resultados, Salir. Cada una de ellas contiene en si misma indicaciones claras para el usuario a la hora de ejecutar el programa por lo que el uso </w:t>
+      </w:r>
+      <w:r>
+        <w:rPr>
+          <w:rFonts w:ascii="Arial" w:hAnsi="Arial" w:cs="Arial"/>
           <w:lang w:val="es-CR"/>
         </w:rPr>
         <w:t>de este</w:t>
       </w:r>
       <w:r>
         <w:rPr>
+          <w:rFonts w:ascii="Arial" w:hAnsi="Arial" w:cs="Arial"/>
           <w:lang w:val="es-CR"/>
         </w:rPr>
         <w:t xml:space="preserve"> debería de ser sencillo e intuitivo. </w:t>
       </w:r>
       <w:r>
         <w:rPr>
+          <w:rFonts w:ascii="Arial" w:hAnsi="Arial" w:cs="Arial"/>
           <w:lang w:val="es-CR"/>
         </w:rPr>
         <w:t>Además</w:t>
       </w:r>
       <w:r>
         <w:rPr>
+          <w:rFonts w:ascii="Arial" w:hAnsi="Arial" w:cs="Arial"/>
           <w:lang w:val="es-CR"/>
         </w:rPr>
         <w:t xml:space="preserve"> de esto es importante que se cumplan con los requerimientos de sistema básicos para poder ejecutar el programa, por lo que es recomendable </w:t>
       </w:r>
       <w:r>
         <w:rPr>
+          <w:rFonts w:ascii="Arial" w:hAnsi="Arial" w:cs="Arial"/>
           <w:lang w:val="es-CR"/>
         </w:rPr>
         <w:t xml:space="preserve">el uso de la versión 3.12.3 (Versión más reciente a la fecha) y revisar el archivo </w:t>
       </w:r>
       <w:r>
         <w:rPr>
-          <w:b/>
-          <w:bCs/>
-          <w:lang w:val="es-CR"/>
-        </w:rPr>
-        <w:t>requeriments.txt</w:t>
-      </w:r>
-      <w:r>
-        <w:rPr>
-          <w:b/>
-          <w:bCs/>
-          <w:lang w:val="es-CR"/>
-        </w:rPr>
-        <w:t xml:space="preserve"> </w:t>
-      </w:r>
-      <w:r>
-        <w:rPr>
-          <w:lang w:val="es-CR"/>
-        </w:rPr>
-        <w:t xml:space="preserve">para verificar </w:t>
-      </w:r>
-      <w:r>
-        <w:rPr>
-          <w:lang w:val="es-CR"/>
-        </w:rPr>
-        <w:t>las librerías necesarias para la ejecución completa del programa.</w:t>
+          <w:rFonts w:ascii="Arial" w:hAnsi="Arial" w:cs="Arial"/>
+          <w:b/>
+          <w:bCs/>
+          <w:lang w:val="es-CR"/>
+        </w:rPr>
+        <w:t xml:space="preserve">requeriments.txt </w:t>
+      </w:r>
+      <w:r>
+        <w:rPr>
+          <w:rFonts w:ascii="Arial" w:hAnsi="Arial" w:cs="Arial"/>
+          <w:lang w:val="es-CR"/>
+        </w:rPr>
+        <w:t>para verificar las librerías necesarias para la ejecución completa del programa.</w:t>
       </w:r>
     </w:p>
     <w:p>
@@ -238,13 +419,15 @@
         <w:ind w:left="270"/>
         <w:jc w:val="both"/>
         <w:rPr>
-          <w:b/>
-          <w:bCs/>
-          <w:lang w:val="es-CR"/>
-        </w:rPr>
-      </w:pPr>
-      <w:r>
-        <w:rPr>
+          <w:rFonts w:ascii="Arial" w:hAnsi="Arial" w:cs="Arial"/>
+          <w:b/>
+          <w:bCs/>
+          <w:lang w:val="es-CR"/>
+        </w:rPr>
+      </w:pPr>
+      <w:r>
+        <w:rPr>
+          <w:rFonts w:ascii="Arial" w:hAnsi="Arial" w:cs="Arial"/>
           <w:b/>
           <w:bCs/>
           <w:lang w:val="es-CR"/>
@@ -253,6 +436,7 @@
       </w:r>
       <w:r>
         <w:rPr>
+          <w:rFonts w:ascii="Arial" w:hAnsi="Arial" w:cs="Arial"/>
           <w:b/>
           <w:bCs/>
           <w:lang w:val="es-CR"/>
@@ -261,84 +445,83 @@
       </w:r>
       <w:r>
         <w:rPr>
-          <w:lang w:val="es-CR"/>
-        </w:rPr>
-        <w:t xml:space="preserve">Esta opción permite </w:t>
-      </w:r>
-      <w:r>
-        <w:rPr>
-          <w:lang w:val="es-CR"/>
-        </w:rPr>
-        <w:t xml:space="preserve">convertir un archivo de Excel (*.xlsx) a imagen, haciendo uso del algoritmo descrito en el reporte final del proyecto, es importante que el archivo de Excel contenga una sola hoja y a su vez que la hoja tenga cabeceras de datos, ya que al momento de procesarse se utiliza la primera hoja activa como fuente de datos y se asume la primera fila como </w:t>
-      </w:r>
-      <w:r>
-        <w:rPr>
+          <w:rFonts w:ascii="Arial" w:hAnsi="Arial" w:cs="Arial"/>
+          <w:lang w:val="es-CR"/>
+        </w:rPr>
+        <w:t xml:space="preserve">Esta opción permite convertir un archivo de Excel (*.xlsx) a imagen, haciendo uso del algoritmo descrito en el reporte final del proyecto, es importante que el archivo de Excel contenga una sola hoja y a su vez que la hoja tenga cabeceras de datos, ya que al momento de procesarse se utiliza la primera hoja activa como fuente de datos y se asume la primera fila como </w:t>
+      </w:r>
+      <w:r>
+        <w:rPr>
+          <w:rFonts w:ascii="Arial" w:hAnsi="Arial" w:cs="Arial"/>
           <w:lang w:val="es-CR"/>
         </w:rPr>
         <w:t xml:space="preserve">cabeceras. </w:t>
       </w:r>
       <w:r>
         <w:rPr>
+          <w:rFonts w:ascii="Arial" w:hAnsi="Arial" w:cs="Arial"/>
           <w:lang w:val="es-CR"/>
         </w:rPr>
         <w:t xml:space="preserve">Una vez terminado el proceso completo de Generar Firmas se </w:t>
       </w:r>
       <w:r>
         <w:rPr>
+          <w:rFonts w:ascii="Arial" w:hAnsi="Arial" w:cs="Arial"/>
           <w:lang w:val="es-CR"/>
         </w:rPr>
         <w:t>generará</w:t>
       </w:r>
       <w:r>
         <w:rPr>
+          <w:rFonts w:ascii="Arial" w:hAnsi="Arial" w:cs="Arial"/>
           <w:lang w:val="es-CR"/>
         </w:rPr>
         <w:t xml:space="preserve"> una nueva carpeta en el directorio que contiene el set de datos, este directorio tiene por nombre </w:t>
       </w:r>
-      <w:r>
-        <w:rPr>
-          <w:b/>
-          <w:bCs/>
-          <w:lang w:val="es-CR"/>
-        </w:rPr>
-        <w:t>Firmas_Fuente_</w:t>
-      </w:r>
-      <w:r>
-        <w:rPr>
-          <w:b/>
-          <w:bCs/>
-          <w:lang w:val="es-CR"/>
-        </w:rPr>
-        <w:t>&lt;</w:t>
-      </w:r>
-      <w:r>
-        <w:rPr>
-          <w:b/>
-          <w:bCs/>
-          <w:lang w:val="es-CR"/>
-        </w:rPr>
-        <w:t>Fecha&gt;</w:t>
-      </w:r>
-      <w:r>
-        <w:rPr>
+      <w:proofErr w:type="spellStart"/>
+      <w:r>
+        <w:rPr>
+          <w:rFonts w:ascii="Arial" w:hAnsi="Arial" w:cs="Arial"/>
+          <w:b/>
+          <w:bCs/>
+          <w:lang w:val="es-CR"/>
+        </w:rPr>
+        <w:t>Firmas_Fuente</w:t>
+      </w:r>
+      <w:proofErr w:type="spellEnd"/>
+      <w:r>
+        <w:rPr>
+          <w:rFonts w:ascii="Arial" w:hAnsi="Arial" w:cs="Arial"/>
+          <w:b/>
+          <w:bCs/>
+          <w:lang w:val="es-CR"/>
+        </w:rPr>
+        <w:t>_&lt;Fecha&gt;</w:t>
+      </w:r>
+      <w:r>
+        <w:rPr>
+          <w:rFonts w:ascii="Arial" w:hAnsi="Arial" w:cs="Arial"/>
           <w:lang w:val="es-CR"/>
         </w:rPr>
         <w:t>, y al u</w:t>
       </w:r>
       <w:r>
         <w:rPr>
+          <w:rFonts w:ascii="Arial" w:hAnsi="Arial" w:cs="Arial"/>
           <w:lang w:val="es-CR"/>
         </w:rPr>
         <w:t xml:space="preserve">tilizar esta opción </w:t>
       </w:r>
       <w:r>
         <w:rPr>
+          <w:rFonts w:ascii="Arial" w:hAnsi="Arial" w:cs="Arial"/>
           <w:lang w:val="es-CR"/>
         </w:rPr>
         <w:t xml:space="preserve">se </w:t>
       </w:r>
       <w:r>
         <w:rPr>
+          <w:rFonts w:ascii="Arial" w:hAnsi="Arial" w:cs="Arial"/>
           <w:lang w:val="es-CR"/>
         </w:rPr>
         <w:t>le mostrara las siguientes indicaciones:</w:t>
@@ -357,13 +540,15 @@
         <w:ind w:left="720" w:hanging="180"/>
         <w:jc w:val="both"/>
         <w:rPr>
-          <w:b/>
-          <w:bCs/>
-          <w:lang w:val="es-CR"/>
-        </w:rPr>
-      </w:pPr>
-      <w:r>
-        <w:rPr>
+          <w:rFonts w:ascii="Arial" w:hAnsi="Arial" w:cs="Arial"/>
+          <w:b/>
+          <w:bCs/>
+          <w:lang w:val="es-CR"/>
+        </w:rPr>
+      </w:pPr>
+      <w:r>
+        <w:rPr>
+          <w:rFonts w:ascii="Arial" w:hAnsi="Arial" w:cs="Arial"/>
           <w:b/>
           <w:bCs/>
           <w:lang w:val="es-CR"/>
@@ -372,6 +557,7 @@
       </w:r>
       <w:r>
         <w:rPr>
+          <w:rFonts w:ascii="Arial" w:hAnsi="Arial" w:cs="Arial"/>
           <w:b/>
           <w:bCs/>
           <w:lang w:val="es-CR"/>
@@ -380,6 +566,7 @@
       </w:r>
       <w:r>
         <w:rPr>
+          <w:rFonts w:ascii="Arial" w:hAnsi="Arial" w:cs="Arial"/>
           <w:lang w:val="es-CR"/>
         </w:rPr>
         <w:t>En esta opción debe escoger el archivo de Excel que contiene los datos fuente</w:t>
@@ -398,13 +585,15 @@
         <w:ind w:left="720" w:hanging="180"/>
         <w:jc w:val="both"/>
         <w:rPr>
-          <w:b/>
-          <w:bCs/>
-          <w:lang w:val="es-CR"/>
-        </w:rPr>
-      </w:pPr>
-      <w:r>
-        <w:rPr>
+          <w:rFonts w:ascii="Arial" w:hAnsi="Arial" w:cs="Arial"/>
+          <w:b/>
+          <w:bCs/>
+          <w:lang w:val="es-CR"/>
+        </w:rPr>
+      </w:pPr>
+      <w:r>
+        <w:rPr>
+          <w:rFonts w:ascii="Arial" w:hAnsi="Arial" w:cs="Arial"/>
           <w:b/>
           <w:bCs/>
           <w:lang w:val="es-CR"/>
@@ -413,6 +602,7 @@
       </w:r>
       <w:r>
         <w:rPr>
+          <w:rFonts w:ascii="Arial" w:hAnsi="Arial" w:cs="Arial"/>
           <w:b/>
           <w:bCs/>
           <w:lang w:val="es-CR"/>
@@ -421,9 +611,24 @@
       </w:r>
       <w:r>
         <w:rPr>
-          <w:lang w:val="es-CR"/>
-        </w:rPr>
-        <w:t>En esta opción debe digitar el numero de celda que corresponde a la columna del Excel que contiene las clases clasificadoras</w:t>
+          <w:rFonts w:ascii="Arial" w:hAnsi="Arial" w:cs="Arial"/>
+          <w:lang w:val="es-CR"/>
+        </w:rPr>
+        <w:t xml:space="preserve">En esta opción debe digitar el </w:t>
+      </w:r>
+      <w:r>
+        <w:rPr>
+          <w:rFonts w:ascii="Arial" w:hAnsi="Arial" w:cs="Arial"/>
+          <w:lang w:val="es-CR"/>
+        </w:rPr>
+        <w:t>número</w:t>
+      </w:r>
+      <w:r>
+        <w:rPr>
+          <w:rFonts w:ascii="Arial" w:hAnsi="Arial" w:cs="Arial"/>
+          <w:lang w:val="es-CR"/>
+        </w:rPr>
+        <w:t xml:space="preserve"> de celda que corresponde a la columna del Excel que contiene las clases clasificadoras</w:t>
       </w:r>
     </w:p>
     <w:p>
@@ -436,13 +641,15 @@
         <w:ind w:left="270"/>
         <w:jc w:val="both"/>
         <w:rPr>
-          <w:b/>
-          <w:bCs/>
-          <w:lang w:val="es-CR"/>
-        </w:rPr>
-      </w:pPr>
-      <w:r>
-        <w:rPr>
+          <w:rFonts w:ascii="Arial" w:hAnsi="Arial" w:cs="Arial"/>
+          <w:b/>
+          <w:bCs/>
+          <w:lang w:val="es-CR"/>
+        </w:rPr>
+      </w:pPr>
+      <w:r>
+        <w:rPr>
+          <w:rFonts w:ascii="Arial" w:hAnsi="Arial" w:cs="Arial"/>
           <w:b/>
           <w:bCs/>
           <w:lang w:val="es-CR"/>
@@ -451,6 +658,7 @@
       </w:r>
       <w:r>
         <w:rPr>
+          <w:rFonts w:ascii="Arial" w:hAnsi="Arial" w:cs="Arial"/>
           <w:b/>
           <w:bCs/>
           <w:lang w:val="es-CR"/>
@@ -459,95 +667,63 @@
       </w:r>
       <w:r>
         <w:rPr>
+          <w:rFonts w:ascii="Arial" w:hAnsi="Arial" w:cs="Arial"/>
           <w:lang w:val="es-CR"/>
         </w:rPr>
         <w:t>Esta opción le permite seleccionar alguno de los modelos disponibles para su entrenamiento</w:t>
       </w:r>
       <w:r>
         <w:rPr>
+          <w:rFonts w:ascii="Arial" w:hAnsi="Arial" w:cs="Arial"/>
           <w:lang w:val="es-CR"/>
         </w:rPr>
         <w:t xml:space="preserve"> descritos en el reporte final del proyecto</w:t>
       </w:r>
       <w:r>
         <w:rPr>
+          <w:rFonts w:ascii="Arial" w:hAnsi="Arial" w:cs="Arial"/>
           <w:lang w:val="es-CR"/>
         </w:rPr>
         <w:t>,</w:t>
       </w:r>
       <w:r>
         <w:rPr>
+          <w:rFonts w:ascii="Arial" w:hAnsi="Arial" w:cs="Arial"/>
           <w:lang w:val="es-CR"/>
         </w:rPr>
         <w:t xml:space="preserve"> al finalizar este proceso se creara un archivo llamado </w:t>
       </w:r>
       <w:r>
         <w:rPr>
-          <w:b/>
-          <w:bCs/>
-          <w:lang w:val="es-CR"/>
-        </w:rPr>
-        <w:t>Modelo_</w:t>
-      </w:r>
-      <w:r>
-        <w:rPr>
-          <w:b/>
-          <w:bCs/>
-          <w:lang w:val="es-CR"/>
-        </w:rPr>
-        <w:t>&lt;</w:t>
-      </w:r>
-      <w:r>
-        <w:rPr>
-          <w:b/>
-          <w:bCs/>
-          <w:lang w:val="es-CR"/>
-        </w:rPr>
-        <w:t>Tipo de modelo</w:t>
-      </w:r>
-      <w:r>
-        <w:rPr>
-          <w:b/>
-          <w:bCs/>
-          <w:lang w:val="es-CR"/>
-        </w:rPr>
-        <w:t>&gt;</w:t>
-      </w:r>
-      <w:r>
-        <w:rPr>
-          <w:b/>
-          <w:bCs/>
-          <w:lang w:val="es-CR"/>
-        </w:rPr>
-        <w:t>_&lt;</w:t>
-      </w:r>
-      <w:r>
-        <w:rPr>
-          <w:b/>
-          <w:bCs/>
-          <w:lang w:val="es-CR"/>
-        </w:rPr>
-        <w:t>Fecha</w:t>
-      </w:r>
-      <w:r>
-        <w:rPr>
-          <w:b/>
-          <w:bCs/>
-          <w:lang w:val="es-CR"/>
-        </w:rPr>
-        <w:t>&gt;</w:t>
-      </w:r>
-      <w:r>
-        <w:rPr>
-          <w:lang w:val="es-CR"/>
-        </w:rPr>
-        <w:t xml:space="preserve"> de tipo *.H5 que contiene el modelo compilado y otro con el mismo nombre de tipo *.json que contiene las clases del set de datos, </w:t>
-      </w:r>
-      <w:r>
-        <w:rPr>
-          <w:lang w:val="es-CR"/>
-        </w:rPr>
-        <w:t>y al utilizar esta opción se le mostrara las siguientes indicaciones:</w:t>
+          <w:rFonts w:ascii="Arial" w:hAnsi="Arial" w:cs="Arial"/>
+          <w:b/>
+          <w:bCs/>
+          <w:lang w:val="es-CR"/>
+        </w:rPr>
+        <w:t>Modelo_&lt;Tipo de modelo&gt;_&lt;Fecha&gt;</w:t>
+      </w:r>
+      <w:r>
+        <w:rPr>
+          <w:rFonts w:ascii="Arial" w:hAnsi="Arial" w:cs="Arial"/>
+          <w:lang w:val="es-CR"/>
+        </w:rPr>
+        <w:t xml:space="preserve"> de tipo *.H5 que contiene el modelo compilado y otro con el mismo nombre de tipo *.</w:t>
+      </w:r>
+      <w:proofErr w:type="spellStart"/>
+      <w:r>
+        <w:rPr>
+          <w:rFonts w:ascii="Arial" w:hAnsi="Arial" w:cs="Arial"/>
+          <w:lang w:val="es-CR"/>
+        </w:rPr>
+        <w:t>json</w:t>
+      </w:r>
+      <w:proofErr w:type="spellEnd"/>
+      <w:r>
+        <w:rPr>
+          <w:rFonts w:ascii="Arial" w:hAnsi="Arial" w:cs="Arial"/>
+          <w:lang w:val="es-CR"/>
+        </w:rPr>
+        <w:t xml:space="preserve"> que contiene las clases del set de datos, y al utilizar esta opción se le mostrara las siguientes indicaciones:</w:t>
       </w:r>
     </w:p>
     <w:p>
@@ -560,29 +736,24 @@
         <w:ind w:left="720" w:hanging="180"/>
         <w:jc w:val="both"/>
         <w:rPr>
-          <w:b/>
-          <w:bCs/>
-          <w:lang w:val="es-CR"/>
-        </w:rPr>
-      </w:pPr>
-      <w:r>
-        <w:rPr>
-          <w:b/>
-          <w:bCs/>
-          <w:lang w:val="es-CR"/>
-        </w:rPr>
-        <w:t>Utilice el dialogo del sistema para seleccionar la carpeta donde se encuentra el set de datos</w:t>
-      </w:r>
-      <w:r>
-        <w:rPr>
-          <w:b/>
-          <w:bCs/>
-          <w:lang w:val="es-CR"/>
-        </w:rPr>
-        <w:t>:</w:t>
-      </w:r>
-      <w:r>
-        <w:rPr>
+          <w:rFonts w:ascii="Arial" w:hAnsi="Arial" w:cs="Arial"/>
+          <w:b/>
+          <w:bCs/>
+          <w:lang w:val="es-CR"/>
+        </w:rPr>
+      </w:pPr>
+      <w:r>
+        <w:rPr>
+          <w:rFonts w:ascii="Arial" w:hAnsi="Arial" w:cs="Arial"/>
+          <w:b/>
+          <w:bCs/>
+          <w:lang w:val="es-CR"/>
+        </w:rPr>
+        <w:t>Utilice el dialogo del sistema para seleccionar la carpeta donde se encuentra el set de datos:</w:t>
+      </w:r>
+      <w:r>
+        <w:rPr>
+          <w:rFonts w:ascii="Arial" w:hAnsi="Arial" w:cs="Arial"/>
           <w:b/>
           <w:bCs/>
           <w:lang w:val="es-CR"/>
@@ -591,6 +762,7 @@
       </w:r>
       <w:r>
         <w:rPr>
+          <w:rFonts w:ascii="Arial" w:hAnsi="Arial" w:cs="Arial"/>
           <w:lang w:val="es-CR"/>
         </w:rPr>
         <w:t>En esta opción debe de seleccionar la carpeta que contiene el set de datos, este set de datos debe componerse de ficheros e imágenes, las imágenes contenidas en cada fichero son con las que se entrenará el modelo y los nombres de los ficheros representan cada clase, si se realiza el paso 1 del programa la carpeta obtenida en ese paso es la que se debe seleccionar</w:t>
@@ -606,36 +778,31 @@
         <w:ind w:left="720" w:hanging="180"/>
         <w:jc w:val="both"/>
         <w:rPr>
-          <w:b/>
-          <w:bCs/>
-          <w:lang w:val="es-CR"/>
-        </w:rPr>
-      </w:pPr>
-      <w:r>
-        <w:rPr>
-          <w:b/>
-          <w:bCs/>
-          <w:lang w:val="es-CR"/>
-        </w:rPr>
-        <w:lastRenderedPageBreak/>
-        <w:t>Seleccione el tipo de modelo a entrenar</w:t>
-      </w:r>
-      <w:r>
-        <w:rPr>
-          <w:b/>
-          <w:bCs/>
-          <w:lang w:val="es-CR"/>
-        </w:rPr>
-        <w:t xml:space="preserve">: </w:t>
-      </w:r>
-      <w:r>
-        <w:rPr>
+          <w:rFonts w:ascii="Arial" w:hAnsi="Arial" w:cs="Arial"/>
+          <w:b/>
+          <w:bCs/>
+          <w:lang w:val="es-CR"/>
+        </w:rPr>
+      </w:pPr>
+      <w:r>
+        <w:rPr>
+          <w:rFonts w:ascii="Arial" w:hAnsi="Arial" w:cs="Arial"/>
+          <w:b/>
+          <w:bCs/>
+          <w:lang w:val="es-CR"/>
+        </w:rPr>
+        <w:t xml:space="preserve">Seleccione el tipo de modelo a entrenar: </w:t>
+      </w:r>
+      <w:r>
+        <w:rPr>
+          <w:rFonts w:ascii="Arial" w:hAnsi="Arial" w:cs="Arial"/>
           <w:lang w:val="es-CR"/>
         </w:rPr>
         <w:t xml:space="preserve">En esta opción debe seleccionar el tipo de modelo de interés a utilizar, para </w:t>
       </w:r>
       <w:r>
         <w:rPr>
+          <w:rFonts w:ascii="Arial" w:hAnsi="Arial" w:cs="Arial"/>
           <w:lang w:val="es-CR"/>
         </w:rPr>
         <w:t>más información del tipo de modelo puede revisar el reporte final del proyecto</w:t>
@@ -651,21 +818,25 @@
         <w:ind w:left="270"/>
         <w:jc w:val="both"/>
         <w:rPr>
-          <w:b/>
-          <w:bCs/>
-          <w:lang w:val="es-CR"/>
-        </w:rPr>
-      </w:pPr>
-      <w:r>
-        <w:rPr>
-          <w:b/>
-          <w:bCs/>
-          <w:lang w:val="es-CR"/>
-        </w:rPr>
+          <w:rFonts w:ascii="Arial" w:hAnsi="Arial" w:cs="Arial"/>
+          <w:b/>
+          <w:bCs/>
+          <w:lang w:val="es-CR"/>
+        </w:rPr>
+      </w:pPr>
+      <w:r>
+        <w:rPr>
+          <w:rFonts w:ascii="Arial" w:hAnsi="Arial" w:cs="Arial"/>
+          <w:b/>
+          <w:bCs/>
+          <w:lang w:val="es-CR"/>
+        </w:rPr>
+        <w:lastRenderedPageBreak/>
         <w:t>Clasificar Datos</w:t>
       </w:r>
       <w:r>
         <w:rPr>
+          <w:rFonts w:ascii="Arial" w:hAnsi="Arial" w:cs="Arial"/>
           <w:b/>
           <w:bCs/>
           <w:lang w:val="es-CR"/>
@@ -674,232 +845,208 @@
       </w:r>
       <w:r>
         <w:rPr>
-          <w:lang w:val="es-CR"/>
-        </w:rPr>
-        <w:t xml:space="preserve">Esta opción permite </w:t>
-      </w:r>
-      <w:r>
-        <w:rPr>
-          <w:lang w:val="es-CR"/>
-        </w:rPr>
-        <w:t>convertir un archivo de Excel (*.xlsx) a imagen</w:t>
-      </w:r>
-      <w:r>
-        <w:rPr>
+          <w:rFonts w:ascii="Arial" w:hAnsi="Arial" w:cs="Arial"/>
+          <w:lang w:val="es-CR"/>
+        </w:rPr>
+        <w:t>Esta opción permite convertir un archivo de Excel (*.xlsx) a imagen</w:t>
+      </w:r>
+      <w:r>
+        <w:rPr>
+          <w:rFonts w:ascii="Arial" w:hAnsi="Arial" w:cs="Arial"/>
           <w:lang w:val="es-CR"/>
         </w:rPr>
         <w:t xml:space="preserve"> para después realizar la predicción de la clase correspondiente</w:t>
       </w:r>
       <w:r>
         <w:rPr>
-          <w:lang w:val="es-CR"/>
-        </w:rPr>
-        <w:t>,</w:t>
-      </w:r>
-      <w:r>
-        <w:rPr>
+          <w:rFonts w:ascii="Arial" w:hAnsi="Arial" w:cs="Arial"/>
+          <w:lang w:val="es-CR"/>
+        </w:rPr>
+        <w:t xml:space="preserve">, </w:t>
+      </w:r>
+      <w:r>
+        <w:rPr>
+          <w:rFonts w:ascii="Arial" w:hAnsi="Arial" w:cs="Arial"/>
+          <w:lang w:val="es-CR"/>
+        </w:rPr>
+        <w:t xml:space="preserve">esto se hace de una forma similar con la que </w:t>
+      </w:r>
+      <w:r>
+        <w:rPr>
+          <w:rFonts w:ascii="Arial" w:hAnsi="Arial" w:cs="Arial"/>
+          <w:lang w:val="es-CR"/>
+        </w:rPr>
+        <w:t xml:space="preserve">se generan las firmas de la </w:t>
+      </w:r>
+      <w:r>
+        <w:rPr>
+          <w:rFonts w:ascii="Arial" w:hAnsi="Arial" w:cs="Arial"/>
+          <w:lang w:val="es-CR"/>
+        </w:rPr>
+        <w:t>opción</w:t>
+      </w:r>
+      <w:r>
+        <w:rPr>
+          <w:rFonts w:ascii="Arial" w:hAnsi="Arial" w:cs="Arial"/>
+          <w:lang w:val="es-CR"/>
+        </w:rPr>
+        <w:t xml:space="preserve"> Generar Firmas por lo que también es importante que el archivo de Excel contenga una sola hoja y a su vez que la hoja tenga cabeceras de datos. Este archivo puede contener o no los resultados de referencia esperados, es decir si se quiere evaluar las predicciones resultantes puede conservar esta columna en su archivo</w:t>
+      </w:r>
+      <w:r>
+        <w:rPr>
+          <w:rFonts w:ascii="Arial" w:hAnsi="Arial" w:cs="Arial"/>
+          <w:lang w:val="es-CR"/>
+        </w:rPr>
+        <w:t xml:space="preserve"> lo que resulta útil para poder usar la opción 4 de Evaluar Resultados.</w:t>
+      </w:r>
+      <w:r>
+        <w:rPr>
+          <w:rFonts w:ascii="Arial" w:hAnsi="Arial" w:cs="Arial"/>
+          <w:lang w:val="es-CR"/>
+        </w:rPr>
+        <w:t xml:space="preserve"> Una vez terminado el proceso completo de </w:t>
+      </w:r>
+      <w:r>
+        <w:rPr>
+          <w:rFonts w:ascii="Arial" w:hAnsi="Arial" w:cs="Arial"/>
+          <w:lang w:val="es-CR"/>
+        </w:rPr>
+        <w:t xml:space="preserve">Clasificar Datos </w:t>
+      </w:r>
+      <w:r>
+        <w:rPr>
+          <w:rFonts w:ascii="Arial" w:hAnsi="Arial" w:cs="Arial"/>
+          <w:lang w:val="es-CR"/>
+        </w:rPr>
+        <w:t xml:space="preserve">se </w:t>
+      </w:r>
+      <w:r>
+        <w:rPr>
+          <w:rFonts w:ascii="Arial" w:hAnsi="Arial" w:cs="Arial"/>
+          <w:lang w:val="es-CR"/>
+        </w:rPr>
+        <w:t>generará</w:t>
+      </w:r>
+      <w:r>
+        <w:rPr>
+          <w:rFonts w:ascii="Arial" w:hAnsi="Arial" w:cs="Arial"/>
+          <w:lang w:val="es-CR"/>
+        </w:rPr>
+        <w:t xml:space="preserve"> una nueva carpeta </w:t>
+      </w:r>
+      <w:r>
+        <w:rPr>
+          <w:rFonts w:ascii="Arial" w:hAnsi="Arial" w:cs="Arial"/>
+          <w:lang w:val="es-CR"/>
+        </w:rPr>
+        <w:t>y un nuevo archivo de Excel</w:t>
+      </w:r>
+      <w:r>
+        <w:rPr>
+          <w:rFonts w:ascii="Arial" w:hAnsi="Arial" w:cs="Arial"/>
+          <w:lang w:val="es-CR"/>
+        </w:rPr>
+        <w:t xml:space="preserve"> con las predicciones realizadas,</w:t>
+      </w:r>
+      <w:r>
+        <w:rPr>
+          <w:rFonts w:ascii="Arial" w:hAnsi="Arial" w:cs="Arial"/>
           <w:lang w:val="es-CR"/>
         </w:rPr>
         <w:t xml:space="preserve"> </w:t>
       </w:r>
       <w:r>
         <w:rPr>
-          <w:lang w:val="es-CR"/>
-        </w:rPr>
-        <w:t xml:space="preserve">esto se hace de una forma similar con la que </w:t>
-      </w:r>
-      <w:r>
-        <w:rPr>
-          <w:lang w:val="es-CR"/>
-        </w:rPr>
-        <w:t xml:space="preserve">se generan las firmas de la </w:t>
-      </w:r>
-      <w:r>
-        <w:rPr>
-          <w:lang w:val="es-CR"/>
-        </w:rPr>
-        <w:t>opción</w:t>
-      </w:r>
-      <w:r>
-        <w:rPr>
-          <w:lang w:val="es-CR"/>
-        </w:rPr>
-        <w:t xml:space="preserve"> Generar Firmas por lo que también </w:t>
-      </w:r>
-      <w:r>
-        <w:rPr>
-          <w:lang w:val="es-CR"/>
-        </w:rPr>
-        <w:t>es importante que el archivo de Excel contenga una sola hoja y a su vez que la hoja tenga cabeceras de datos</w:t>
-      </w:r>
-      <w:r>
-        <w:rPr>
-          <w:lang w:val="es-CR"/>
-        </w:rPr>
-        <w:t>. Este archivo puede contener o no los resultados de referencia esperados, es decir si se quiere evaluar las predicciones resultantes puede conservar esta columna en su archivo</w:t>
-      </w:r>
-      <w:r>
-        <w:rPr>
-          <w:lang w:val="es-CR"/>
-        </w:rPr>
-        <w:t xml:space="preserve"> lo que resulta útil para poder usar la opción 4 de Evaluar Resultados.</w:t>
-      </w:r>
-      <w:r>
-        <w:rPr>
-          <w:lang w:val="es-CR"/>
-        </w:rPr>
-        <w:t xml:space="preserve"> Una vez terminado el proceso completo de </w:t>
-      </w:r>
-      <w:r>
-        <w:rPr>
-          <w:lang w:val="es-CR"/>
-        </w:rPr>
-        <w:t xml:space="preserve">Clasificar Datos </w:t>
-      </w:r>
-      <w:r>
-        <w:rPr>
-          <w:lang w:val="es-CR"/>
-        </w:rPr>
-        <w:t xml:space="preserve">se </w:t>
-      </w:r>
-      <w:r>
-        <w:rPr>
-          <w:lang w:val="es-CR"/>
-        </w:rPr>
-        <w:t>generará</w:t>
-      </w:r>
-      <w:r>
-        <w:rPr>
-          <w:lang w:val="es-CR"/>
-        </w:rPr>
-        <w:t xml:space="preserve"> una nueva carpeta </w:t>
-      </w:r>
-      <w:r>
-        <w:rPr>
-          <w:lang w:val="es-CR"/>
-        </w:rPr>
-        <w:t>y un nuevo archivo de Excel</w:t>
-      </w:r>
-      <w:r>
-        <w:rPr>
-          <w:lang w:val="es-CR"/>
-        </w:rPr>
-        <w:t xml:space="preserve"> con las predicciones realizadas,</w:t>
-      </w:r>
-      <w:r>
-        <w:rPr>
+          <w:rFonts w:ascii="Arial" w:hAnsi="Arial" w:cs="Arial"/>
+          <w:lang w:val="es-CR"/>
+        </w:rPr>
+        <w:t>en el directori</w:t>
+      </w:r>
+      <w:r>
+        <w:rPr>
+          <w:rFonts w:ascii="Arial" w:hAnsi="Arial" w:cs="Arial"/>
+          <w:lang w:val="es-CR"/>
+        </w:rPr>
+        <w:t>o donde se encuentra el archivo a clasificar</w:t>
+      </w:r>
+      <w:r>
+        <w:rPr>
+          <w:rFonts w:ascii="Arial" w:hAnsi="Arial" w:cs="Arial"/>
+          <w:lang w:val="es-CR"/>
+        </w:rPr>
+        <w:t xml:space="preserve">, </w:t>
+      </w:r>
+      <w:r>
+        <w:rPr>
+          <w:rFonts w:ascii="Arial" w:hAnsi="Arial" w:cs="Arial"/>
+          <w:lang w:val="es-CR"/>
+        </w:rPr>
+        <w:t xml:space="preserve">el </w:t>
+      </w:r>
+      <w:r>
+        <w:rPr>
+          <w:rFonts w:ascii="Arial" w:hAnsi="Arial" w:cs="Arial"/>
+          <w:lang w:val="es-CR"/>
+        </w:rPr>
+        <w:t xml:space="preserve">directorio tiene por nombre </w:t>
+      </w:r>
+      <w:r>
+        <w:rPr>
+          <w:rFonts w:ascii="Arial" w:hAnsi="Arial" w:cs="Arial"/>
+          <w:b/>
+          <w:bCs/>
+          <w:lang w:val="es-CR"/>
+        </w:rPr>
+        <w:t>Firmas Clasificar</w:t>
+      </w:r>
+      <w:r>
+        <w:rPr>
+          <w:rFonts w:ascii="Arial" w:hAnsi="Arial" w:cs="Arial"/>
+          <w:b/>
+          <w:bCs/>
+          <w:lang w:val="es-CR"/>
+        </w:rPr>
+        <w:t>_&lt;Fecha&gt;</w:t>
+      </w:r>
+      <w:r>
+        <w:rPr>
+          <w:rFonts w:ascii="Arial" w:hAnsi="Arial" w:cs="Arial"/>
+          <w:b/>
+          <w:bCs/>
           <w:lang w:val="es-CR"/>
         </w:rPr>
         <w:t xml:space="preserve"> </w:t>
       </w:r>
       <w:r>
         <w:rPr>
-          <w:lang w:val="es-CR"/>
-        </w:rPr>
-        <w:t>en el directori</w:t>
-      </w:r>
-      <w:r>
-        <w:rPr>
-          <w:lang w:val="es-CR"/>
-        </w:rPr>
-        <w:t>o donde se encuentra el archivo a clasificar</w:t>
-      </w:r>
-      <w:r>
-        <w:rPr>
-          <w:lang w:val="es-CR"/>
-        </w:rPr>
-        <w:t xml:space="preserve">, </w:t>
-      </w:r>
-      <w:r>
-        <w:rPr>
-          <w:lang w:val="es-CR"/>
-        </w:rPr>
-        <w:t xml:space="preserve">el </w:t>
-      </w:r>
-      <w:r>
-        <w:rPr>
-          <w:lang w:val="es-CR"/>
-        </w:rPr>
-        <w:t xml:space="preserve">directorio tiene por nombre </w:t>
-      </w:r>
-      <w:r>
-        <w:rPr>
-          <w:b/>
-          <w:bCs/>
-          <w:lang w:val="es-CR"/>
-        </w:rPr>
-        <w:t xml:space="preserve">Firmas </w:t>
-      </w:r>
-      <w:r>
-        <w:rPr>
-          <w:b/>
-          <w:bCs/>
-          <w:lang w:val="es-CR"/>
-        </w:rPr>
-        <w:t>Clasificar</w:t>
-      </w:r>
-      <w:r>
-        <w:rPr>
-          <w:b/>
-          <w:bCs/>
-          <w:lang w:val="es-CR"/>
-        </w:rPr>
-        <w:t>_&lt;</w:t>
-      </w:r>
-      <w:r>
-        <w:rPr>
-          <w:b/>
-          <w:bCs/>
-          <w:lang w:val="es-CR"/>
-        </w:rPr>
-        <w:t>Fecha&gt;</w:t>
-      </w:r>
-      <w:r>
-        <w:rPr>
-          <w:b/>
-          <w:bCs/>
-          <w:lang w:val="es-CR"/>
-        </w:rPr>
-        <w:t xml:space="preserve"> </w:t>
-      </w:r>
-      <w:r>
-        <w:rPr>
-          <w:lang w:val="es-CR"/>
-        </w:rPr>
-        <w:t xml:space="preserve">y el archivo de Excel </w:t>
-      </w:r>
-      <w:r>
-        <w:rPr>
-          <w:lang w:val="es-CR"/>
-        </w:rPr>
-        <w:t xml:space="preserve">debería que debería ser abierto automáticamente tiene por nombre </w:t>
-      </w:r>
-      <w:r>
-        <w:rPr>
-          <w:b/>
-          <w:bCs/>
-          <w:lang w:val="es-CR"/>
-        </w:rPr>
-        <w:t>Predicciones_segun_</w:t>
-      </w:r>
-      <w:r>
-        <w:rPr>
-          <w:b/>
-          <w:bCs/>
-          <w:lang w:val="es-CR"/>
-        </w:rPr>
-        <w:t>&lt;</w:t>
-      </w:r>
-      <w:r>
-        <w:rPr>
-          <w:b/>
-          <w:bCs/>
-          <w:lang w:val="es-CR"/>
-        </w:rPr>
-        <w:t>Modelo usado</w:t>
-      </w:r>
-      <w:r>
-        <w:rPr>
+          <w:rFonts w:ascii="Arial" w:hAnsi="Arial" w:cs="Arial"/>
+          <w:lang w:val="es-CR"/>
+        </w:rPr>
+        <w:t xml:space="preserve">y el archivo de Excel debería que debería ser abierto automáticamente tiene por nombre </w:t>
+      </w:r>
+      <w:proofErr w:type="spellStart"/>
+      <w:r>
+        <w:rPr>
+          <w:rFonts w:ascii="Arial" w:hAnsi="Arial" w:cs="Arial"/>
+          <w:b/>
+          <w:bCs/>
+          <w:lang w:val="es-CR"/>
+        </w:rPr>
+        <w:t>Predicciones_segun</w:t>
+      </w:r>
+      <w:proofErr w:type="spellEnd"/>
+      <w:r>
+        <w:rPr>
+          <w:rFonts w:ascii="Arial" w:hAnsi="Arial" w:cs="Arial"/>
+          <w:b/>
+          <w:bCs/>
+          <w:lang w:val="es-CR"/>
+        </w:rPr>
+        <w:t>_&lt;Modelo usado&gt; _para_&lt;Archivo clasificado</w:t>
+      </w:r>
+      <w:r>
+        <w:rPr>
+          <w:rFonts w:ascii="Arial" w:hAnsi="Arial" w:cs="Arial"/>
           <w:b/>
           <w:bCs/>
           <w:lang w:val="es-CR"/>
@@ -908,61 +1055,17 @@
       </w:r>
       <w:r>
         <w:rPr>
-          <w:b/>
-          <w:bCs/>
-          <w:lang w:val="es-CR"/>
-        </w:rPr>
-        <w:t xml:space="preserve"> </w:t>
-      </w:r>
-      <w:r>
-        <w:rPr>
-          <w:b/>
-          <w:bCs/>
-          <w:lang w:val="es-CR"/>
-        </w:rPr>
-        <w:t>_para_</w:t>
-      </w:r>
-      <w:r>
-        <w:rPr>
-          <w:b/>
-          <w:bCs/>
-          <w:lang w:val="es-CR"/>
-        </w:rPr>
-        <w:t>&lt;</w:t>
-      </w:r>
-      <w:r>
-        <w:rPr>
-          <w:b/>
-          <w:bCs/>
-          <w:lang w:val="es-CR"/>
-        </w:rPr>
-        <w:t>Archivo clasificado</w:t>
-      </w:r>
-      <w:r>
-        <w:rPr>
-          <w:b/>
-          <w:bCs/>
-          <w:lang w:val="es-CR"/>
-        </w:rPr>
-        <w:t>&gt;</w:t>
-      </w:r>
-      <w:r>
-        <w:rPr>
-          <w:lang w:val="es-CR"/>
-        </w:rPr>
-        <w:t>,</w:t>
-      </w:r>
-      <w:r>
-        <w:rPr>
-          <w:lang w:val="es-CR"/>
-        </w:rPr>
-        <w:t xml:space="preserve"> </w:t>
-      </w:r>
-      <w:r>
-        <w:rPr>
-          <w:lang w:val="es-CR"/>
-        </w:rPr>
-        <w:t xml:space="preserve"> y al utilizar esta opción se le mostrara las siguientes indicaciones:</w:t>
+          <w:rFonts w:ascii="Arial" w:hAnsi="Arial" w:cs="Arial"/>
+          <w:lang w:val="es-CR"/>
+        </w:rPr>
+        <w:t>, y</w:t>
+      </w:r>
+      <w:r>
+        <w:rPr>
+          <w:rFonts w:ascii="Arial" w:hAnsi="Arial" w:cs="Arial"/>
+          <w:lang w:val="es-CR"/>
+        </w:rPr>
+        <w:t xml:space="preserve"> al utilizar esta opción se le mostrara las siguientes indicaciones:</w:t>
       </w:r>
     </w:p>
     <w:p>
@@ -975,44 +1078,27 @@
         <w:ind w:left="720" w:hanging="180"/>
         <w:jc w:val="both"/>
         <w:rPr>
-          <w:b/>
-          <w:bCs/>
-          <w:lang w:val="es-CR"/>
-        </w:rPr>
-      </w:pPr>
-      <w:r>
-        <w:rPr>
-          <w:b/>
-          <w:bCs/>
-          <w:lang w:val="es-CR"/>
-        </w:rPr>
-        <w:t>Utilice el dialogo del sistema para seleccionar el modelo a utilizar</w:t>
-      </w:r>
-      <w:r>
-        <w:rPr>
-          <w:b/>
-          <w:bCs/>
-          <w:lang w:val="es-CR"/>
-        </w:rPr>
-        <w:t xml:space="preserve">: </w:t>
-      </w:r>
-      <w:r>
-        <w:rPr>
-          <w:lang w:val="es-CR"/>
-        </w:rPr>
-        <w:t xml:space="preserve">En esta opción debe de escoger el modelo de tipo H5 con el que quiere </w:t>
-      </w:r>
-      <w:r>
-        <w:rPr>
-          <w:lang w:val="es-CR"/>
-        </w:rPr>
-        <w:t xml:space="preserve">generar las predicciones para </w:t>
-      </w:r>
-      <w:r>
-        <w:rPr>
-          <w:lang w:val="es-CR"/>
-        </w:rPr>
-        <w:t>clasificar los datos</w:t>
+          <w:rFonts w:ascii="Arial" w:hAnsi="Arial" w:cs="Arial"/>
+          <w:b/>
+          <w:bCs/>
+          <w:lang w:val="es-CR"/>
+        </w:rPr>
+      </w:pPr>
+      <w:r>
+        <w:rPr>
+          <w:rFonts w:ascii="Arial" w:hAnsi="Arial" w:cs="Arial"/>
+          <w:b/>
+          <w:bCs/>
+          <w:lang w:val="es-CR"/>
+        </w:rPr>
+        <w:t xml:space="preserve">Utilice el dialogo del sistema para seleccionar el modelo a utilizar: </w:t>
+      </w:r>
+      <w:r>
+        <w:rPr>
+          <w:rFonts w:ascii="Arial" w:hAnsi="Arial" w:cs="Arial"/>
+          <w:lang w:val="es-CR"/>
+        </w:rPr>
+        <w:t>En esta opción debe de escoger el modelo de tipo H5 con el que quiere generar las predicciones para clasificar los datos</w:t>
       </w:r>
     </w:p>
     <w:p>
@@ -1025,50 +1111,27 @@
         <w:ind w:left="720" w:hanging="180"/>
         <w:jc w:val="both"/>
         <w:rPr>
-          <w:b/>
-          <w:bCs/>
-          <w:lang w:val="es-CR"/>
-        </w:rPr>
-      </w:pPr>
-      <w:r>
-        <w:rPr>
-          <w:b/>
-          <w:bCs/>
-          <w:lang w:val="es-CR"/>
-        </w:rPr>
-        <w:t>Utilice el dialogo del sistema para seleccionar el archivo a clasificar</w:t>
-      </w:r>
-      <w:r>
-        <w:rPr>
-          <w:b/>
-          <w:bCs/>
-          <w:lang w:val="es-CR"/>
-        </w:rPr>
-        <w:t xml:space="preserve">: </w:t>
-      </w:r>
-      <w:r>
-        <w:rPr>
-          <w:lang w:val="es-CR"/>
-        </w:rPr>
-        <w:t>En esta opción</w:t>
-      </w:r>
-      <w:r>
-        <w:rPr>
-          <w:lang w:val="es-CR"/>
-        </w:rPr>
-        <w:t xml:space="preserve"> se </w:t>
-      </w:r>
-      <w:r>
-        <w:rPr>
-          <w:lang w:val="es-CR"/>
-        </w:rPr>
-        <w:t xml:space="preserve">debe escoger el archivo de Excel que contiene los datos </w:t>
-      </w:r>
-      <w:r>
-        <w:rPr>
-          <w:lang w:val="es-CR"/>
-        </w:rPr>
-        <w:t>a clasificar</w:t>
+          <w:rFonts w:ascii="Arial" w:hAnsi="Arial" w:cs="Arial"/>
+          <w:b/>
+          <w:bCs/>
+          <w:lang w:val="es-CR"/>
+        </w:rPr>
+      </w:pPr>
+      <w:r>
+        <w:rPr>
+          <w:rFonts w:ascii="Arial" w:hAnsi="Arial" w:cs="Arial"/>
+          <w:b/>
+          <w:bCs/>
+          <w:lang w:val="es-CR"/>
+        </w:rPr>
+        <w:t xml:space="preserve">Utilice el dialogo del sistema para seleccionar el archivo a clasificar: </w:t>
+      </w:r>
+      <w:r>
+        <w:rPr>
+          <w:rFonts w:ascii="Arial" w:hAnsi="Arial" w:cs="Arial"/>
+          <w:lang w:val="es-CR"/>
+        </w:rPr>
+        <w:t>En esta opción se debe escoger el archivo de Excel que contiene los datos a clasificar</w:t>
       </w:r>
     </w:p>
     <w:p>
@@ -1081,29 +1144,24 @@
         <w:ind w:left="720" w:hanging="180"/>
         <w:jc w:val="both"/>
         <w:rPr>
-          <w:b/>
-          <w:bCs/>
-          <w:lang w:val="es-CR"/>
-        </w:rPr>
-      </w:pPr>
-      <w:r>
-        <w:rPr>
-          <w:b/>
-          <w:bCs/>
-          <w:lang w:val="es-CR"/>
-        </w:rPr>
-        <w:t>Seleccione la columna a excluir</w:t>
-      </w:r>
-      <w:r>
-        <w:rPr>
-          <w:b/>
-          <w:bCs/>
-          <w:lang w:val="es-CR"/>
-        </w:rPr>
-        <w:t xml:space="preserve">: </w:t>
-      </w:r>
-      <w:r>
-        <w:rPr>
+          <w:rFonts w:ascii="Arial" w:hAnsi="Arial" w:cs="Arial"/>
+          <w:b/>
+          <w:bCs/>
+          <w:lang w:val="es-CR"/>
+        </w:rPr>
+      </w:pPr>
+      <w:r>
+        <w:rPr>
+          <w:rFonts w:ascii="Arial" w:hAnsi="Arial" w:cs="Arial"/>
+          <w:b/>
+          <w:bCs/>
+          <w:lang w:val="es-CR"/>
+        </w:rPr>
+        <w:t xml:space="preserve">Seleccione la columna a excluir: </w:t>
+      </w:r>
+      <w:r>
+        <w:rPr>
+          <w:rFonts w:ascii="Arial" w:hAnsi="Arial" w:cs="Arial"/>
           <w:lang w:val="es-CR"/>
         </w:rPr>
         <w:t>Esta opción permite excluir alguna columna del archivo, esto es útil si su archivo tiene datos de referencia con los que quiere evaluar los resultados de las predicciones</w:t>
@@ -1119,13 +1177,15 @@
         <w:ind w:left="270"/>
         <w:jc w:val="both"/>
         <w:rPr>
-          <w:b/>
-          <w:bCs/>
-          <w:lang w:val="es-CR"/>
-        </w:rPr>
-      </w:pPr>
-      <w:r>
-        <w:rPr>
+          <w:rFonts w:ascii="Arial" w:hAnsi="Arial" w:cs="Arial"/>
+          <w:b/>
+          <w:bCs/>
+          <w:lang w:val="es-CR"/>
+        </w:rPr>
+      </w:pPr>
+      <w:r>
+        <w:rPr>
+          <w:rFonts w:ascii="Arial" w:hAnsi="Arial" w:cs="Arial"/>
           <w:b/>
           <w:bCs/>
           <w:lang w:val="es-CR"/>
@@ -1134,6 +1194,7 @@
       </w:r>
       <w:r>
         <w:rPr>
+          <w:rFonts w:ascii="Arial" w:hAnsi="Arial" w:cs="Arial"/>
           <w:b/>
           <w:bCs/>
           <w:lang w:val="es-CR"/>
@@ -1142,66 +1203,41 @@
       </w:r>
       <w:r>
         <w:rPr>
-          <w:lang w:val="es-CR"/>
-        </w:rPr>
-        <w:t>Esta opción permi</w:t>
-      </w:r>
-      <w:r>
-        <w:rPr>
-          <w:lang w:val="es-CR"/>
-        </w:rPr>
-        <w:t xml:space="preserve">te obtener un resumen de la efectividad de las predicciones hechas, es útil si obtuvo el archivo </w:t>
-      </w:r>
-      <w:r>
-        <w:rPr>
-          <w:b/>
-          <w:bCs/>
-          <w:lang w:val="es-CR"/>
-        </w:rPr>
-        <w:t>Predicciones_segun_</w:t>
-      </w:r>
-      <w:r>
-        <w:rPr>
-          <w:b/>
-          <w:bCs/>
-          <w:lang w:val="es-CR"/>
-        </w:rPr>
-        <w:t>&lt;</w:t>
-      </w:r>
-      <w:r>
-        <w:rPr>
-          <w:b/>
-          <w:bCs/>
-          <w:lang w:val="es-CR"/>
-        </w:rPr>
-        <w:t>Modelo usado&gt;</w:t>
-      </w:r>
-      <w:r>
-        <w:rPr>
-          <w:b/>
-          <w:bCs/>
-          <w:lang w:val="es-CR"/>
-        </w:rPr>
-        <w:t xml:space="preserve"> _para_</w:t>
-      </w:r>
-      <w:r>
-        <w:rPr>
-          <w:b/>
-          <w:bCs/>
-          <w:lang w:val="es-CR"/>
-        </w:rPr>
-        <w:t>&lt;</w:t>
-      </w:r>
-      <w:r>
-        <w:rPr>
-          <w:b/>
-          <w:bCs/>
-          <w:lang w:val="es-CR"/>
-        </w:rPr>
-        <w:t>Archivo clasificado&gt;</w:t>
-      </w:r>
-      <w:r>
-        <w:rPr>
+          <w:rFonts w:ascii="Arial" w:hAnsi="Arial" w:cs="Arial"/>
+          <w:lang w:val="es-CR"/>
+        </w:rPr>
+        <w:t xml:space="preserve">Esta opción permite obtener un resumen de la efectividad de las predicciones hechas, es útil si obtuvo el archivo </w:t>
+      </w:r>
+      <w:proofErr w:type="spellStart"/>
+      <w:r>
+        <w:rPr>
+          <w:rFonts w:ascii="Arial" w:hAnsi="Arial" w:cs="Arial"/>
+          <w:b/>
+          <w:bCs/>
+          <w:lang w:val="es-CR"/>
+        </w:rPr>
+        <w:t>Predicciones_segun</w:t>
+      </w:r>
+      <w:proofErr w:type="spellEnd"/>
+      <w:r>
+        <w:rPr>
+          <w:rFonts w:ascii="Arial" w:hAnsi="Arial" w:cs="Arial"/>
+          <w:b/>
+          <w:bCs/>
+          <w:lang w:val="es-CR"/>
+        </w:rPr>
+        <w:t xml:space="preserve">_&lt;Modelo usado&gt; _para_&lt;Archivo clasificado&gt; </w:t>
+      </w:r>
+      <w:r>
+        <w:rPr>
+          <w:rFonts w:ascii="Arial" w:hAnsi="Arial" w:cs="Arial"/>
+          <w:lang w:val="es-CR"/>
+        </w:rPr>
+        <w:t>mediante la opción 3 Clasificar Datos,</w:t>
+      </w:r>
+      <w:r>
+        <w:rPr>
+          <w:rFonts w:ascii="Arial" w:hAnsi="Arial" w:cs="Arial"/>
           <w:b/>
           <w:bCs/>
           <w:lang w:val="es-CR"/>
@@ -1210,29 +1246,24 @@
       </w:r>
       <w:r>
         <w:rPr>
-          <w:lang w:val="es-CR"/>
-        </w:rPr>
-        <w:t>mediante la opción 3 Clasificar Datos,</w:t>
-      </w:r>
-      <w:r>
-        <w:rPr>
-          <w:b/>
-          <w:bCs/>
-          <w:lang w:val="es-CR"/>
-        </w:rPr>
-        <w:t xml:space="preserve"> </w:t>
-      </w:r>
-      <w:r>
-        <w:rPr>
-          <w:lang w:val="es-CR"/>
-        </w:rPr>
-        <w:t xml:space="preserve">aunque puede utilizarla ara evaluar otras perdiciones siempre y cuando estén en un archivo de Excel que contenga una sola hoja con cabeceras, </w:t>
-      </w:r>
-      <w:r>
-        <w:rPr>
-          <w:lang w:val="es-CR"/>
-        </w:rPr>
-        <w:t>al utilizar esta opción se le mostrara las siguientes indicaciones:</w:t>
+          <w:rFonts w:ascii="Arial" w:hAnsi="Arial" w:cs="Arial"/>
+          <w:lang w:val="es-CR"/>
+        </w:rPr>
+        <w:t xml:space="preserve">aunque puede utilizarla </w:t>
+      </w:r>
+      <w:r>
+        <w:rPr>
+          <w:rFonts w:ascii="Arial" w:hAnsi="Arial" w:cs="Arial"/>
+          <w:lang w:val="es-CR"/>
+        </w:rPr>
+        <w:t>para</w:t>
+      </w:r>
+      <w:r>
+        <w:rPr>
+          <w:rFonts w:ascii="Arial" w:hAnsi="Arial" w:cs="Arial"/>
+          <w:lang w:val="es-CR"/>
+        </w:rPr>
+        <w:t xml:space="preserve"> evaluar otras perdiciones siempre y cuando estén en un archivo de Excel que contenga una sola hoja con cabeceras, al utilizar esta opción se le mostrara las siguientes indicaciones:</w:t>
       </w:r>
     </w:p>
     <w:p>
@@ -1245,11 +1276,13 @@
         <w:ind w:left="720" w:hanging="180"/>
         <w:jc w:val="both"/>
         <w:rPr>
-          <w:lang w:val="es-CR"/>
-        </w:rPr>
-      </w:pPr>
-      <w:r>
-        <w:rPr>
+          <w:rFonts w:ascii="Arial" w:hAnsi="Arial" w:cs="Arial"/>
+          <w:lang w:val="es-CR"/>
+        </w:rPr>
+      </w:pPr>
+      <w:r>
+        <w:rPr>
+          <w:rFonts w:ascii="Arial" w:hAnsi="Arial" w:cs="Arial"/>
           <w:b/>
           <w:bCs/>
           <w:lang w:val="es-CR"/>
@@ -1258,6 +1291,7 @@
       </w:r>
       <w:r>
         <w:rPr>
+          <w:rFonts w:ascii="Arial" w:hAnsi="Arial" w:cs="Arial"/>
           <w:b/>
           <w:bCs/>
           <w:lang w:val="es-CR"/>
@@ -1266,6 +1300,7 @@
       </w:r>
       <w:r>
         <w:rPr>
+          <w:rFonts w:ascii="Arial" w:hAnsi="Arial" w:cs="Arial"/>
           <w:lang w:val="es-CR"/>
         </w:rPr>
         <w:t>En esta opción debe escoger el archivo que contiene los datos verdaderos y los resultados</w:t>
@@ -1281,44 +1316,27 @@
         <w:ind w:left="720" w:hanging="180"/>
         <w:jc w:val="both"/>
         <w:rPr>
-          <w:b/>
-          <w:bCs/>
-          <w:lang w:val="es-CR"/>
-        </w:rPr>
-      </w:pPr>
-      <w:r>
-        <w:rPr>
-          <w:b/>
-          <w:bCs/>
-          <w:lang w:val="es-CR"/>
-        </w:rPr>
-        <w:t>Seleccione la columna que contiene las etiquetas verdaderas</w:t>
-      </w:r>
-      <w:r>
-        <w:rPr>
-          <w:b/>
-          <w:bCs/>
-          <w:lang w:val="es-CR"/>
-        </w:rPr>
-        <w:t>:</w:t>
-      </w:r>
-      <w:r>
-        <w:rPr>
-          <w:lang w:val="es-CR"/>
-        </w:rPr>
-        <w:t xml:space="preserve"> Debe seleccionar de la lista la columna que contenga los </w:t>
-      </w:r>
-      <w:r>
-        <w:rPr>
-          <w:lang w:val="es-CR"/>
-        </w:rPr>
-        <w:t>valores</w:t>
-      </w:r>
-      <w:r>
-        <w:rPr>
-          <w:lang w:val="es-CR"/>
-        </w:rPr>
-        <w:t xml:space="preserve"> verdaderos</w:t>
+          <w:rFonts w:ascii="Arial" w:hAnsi="Arial" w:cs="Arial"/>
+          <w:b/>
+          <w:bCs/>
+          <w:lang w:val="es-CR"/>
+        </w:rPr>
+      </w:pPr>
+      <w:r>
+        <w:rPr>
+          <w:rFonts w:ascii="Arial" w:hAnsi="Arial" w:cs="Arial"/>
+          <w:b/>
+          <w:bCs/>
+          <w:lang w:val="es-CR"/>
+        </w:rPr>
+        <w:t>Seleccione la columna que contiene las etiquetas verdaderas:</w:t>
+      </w:r>
+      <w:r>
+        <w:rPr>
+          <w:rFonts w:ascii="Arial" w:hAnsi="Arial" w:cs="Arial"/>
+          <w:lang w:val="es-CR"/>
+        </w:rPr>
+        <w:t xml:space="preserve"> Debe seleccionar de la lista la columna que contenga los valores verdaderos</w:t>
       </w:r>
     </w:p>
     <w:p>
@@ -1331,36 +1349,30 @@
         <w:ind w:left="720" w:hanging="180"/>
         <w:jc w:val="both"/>
         <w:rPr>
-          <w:b/>
-          <w:bCs/>
-          <w:lang w:val="es-CR"/>
-        </w:rPr>
-      </w:pPr>
-      <w:r>
-        <w:rPr>
-          <w:b/>
-          <w:bCs/>
-          <w:lang w:val="es-CR"/>
-        </w:rPr>
-        <w:t>Seleccione la columna que contiene las etiquetas predichas</w:t>
-      </w:r>
-      <w:r>
-        <w:rPr>
-          <w:b/>
-          <w:bCs/>
-          <w:lang w:val="es-CR"/>
-        </w:rPr>
-        <w:t xml:space="preserve">: </w:t>
-      </w:r>
-      <w:r>
-        <w:rPr>
+          <w:rFonts w:ascii="Arial" w:hAnsi="Arial" w:cs="Arial"/>
+          <w:b/>
+          <w:bCs/>
+          <w:lang w:val="es-CR"/>
+        </w:rPr>
+      </w:pPr>
+      <w:r>
+        <w:rPr>
+          <w:rFonts w:ascii="Arial" w:hAnsi="Arial" w:cs="Arial"/>
+          <w:b/>
+          <w:bCs/>
+          <w:lang w:val="es-CR"/>
+        </w:rPr>
+        <w:t xml:space="preserve">Seleccione la columna que contiene las etiquetas predichas: </w:t>
+      </w:r>
+      <w:r>
+        <w:rPr>
+          <w:rFonts w:ascii="Arial" w:hAnsi="Arial" w:cs="Arial"/>
           <w:lang w:val="es-CR"/>
         </w:rPr>
         <w:t>Debe seleccionar de la lista la columna que contenga los valores predichos</w:t>
       </w:r>
     </w:p>
     <w:sectPr>
-      <w:headerReference w:type="first" r:id="rId7"/>
       <w:pgSz w:w="12240" w:h="15840"/>
       <w:pgMar w:top="1440" w:right="1440" w:bottom="1440" w:left="1440" w:header="720" w:footer="720" w:gutter="0"/>
       <w:cols w:space="720"/>
@@ -1419,104 +1431,6 @@
     </w:p>
   </w:footnote>
 </w:footnotes>
-</file>
-
-<file path=word/header1.xml><?xml version="1.0" encoding="utf-8"?>
-<w:hdr xmlns:wpc="http://schemas.microsoft.com/office/word/2010/wordprocessingCanvas" xmlns:cx="http://schemas.microsoft.com/office/drawing/2014/chartex" xmlns:cx1="http://schemas.microsoft.com/office/drawing/2015/9/8/chartex" xmlns:cx2="http://schemas.microsoft.com/office/drawing/2015/10/21/chartex" xmlns:cx3="http://schemas.microsoft.com/office/drawing/2016/5/9/chartex" xmlns:cx4="http://schemas.microsoft.com/office/drawing/2016/5/10/chartex" xmlns:cx5="http://schemas.microsoft.com/office/drawing/2016/5/11/chartex" xmlns:cx6="http://schemas.microsoft.com/office/drawing/2016/5/12/chartex" xmlns:cx7="http://schemas.microsoft.com/office/drawing/2016/5/13/chartex" xmlns:cx8="http://schemas.microsoft.com/office/drawing/2016/5/14/chartex" xmlns:mc="http://schemas.openxmlformats.org/markup-compatibility/2006" xmlns:aink="http://schemas.microsoft.com/office/drawing/2016/ink" xmlns:am3d="http://schemas.microsoft.com/office/drawing/2017/model3d" xmlns:o="urn:schemas-microsoft-com:office:office" xmlns:oel="http://schemas.microsoft.com/office/2019/extlst" xmlns:r="http://schemas.openxmlformats.org/officeDocument/2006/relationships" xmlns:m="http://schemas.openxmlformats.org/officeDocument/2006/math" xmlns:v="urn:schemas-microsoft-com:vml" xmlns:wp14="http://schemas.microsoft.com/office/word/2010/wordprocessingDrawing" xmlns:wp="http://schemas.openxmlformats.org/drawingml/2006/wordprocessingDrawing" xmlns:w10="urn:schemas-microsoft-com:office:word" xmlns:w="http://schemas.openxmlformats.org/wordprocessingml/2006/main" xmlns:w14="http://schemas.microsoft.com/office/word/2010/wordml" xmlns:w15="http://schemas.microsoft.com/office/word/2012/wordml" xmlns:w16cex="http://schemas.microsoft.com/office/word/2018/wordml/cex" xmlns:w16cid="http://schemas.microsoft.com/office/word/2016/wordml/cid" xmlns:w16="http://schemas.microsoft.com/office/word/2018/wordml" xmlns:w16du="http://schemas.microsoft.com/office/word/2023/wordml/word16du" xmlns:w16sdtdh="http://schemas.microsoft.com/office/word/2020/wordml/sdtdatahash" xmlns:w16se="http://schemas.microsoft.com/office/word/2015/wordml/symex" xmlns:wpg="http://schemas.microsoft.com/office/word/2010/wordprocessingGroup" xmlns:wpi="http://schemas.microsoft.com/office/word/2010/wordprocessingInk" xmlns:wne="http://schemas.microsoft.com/office/word/2006/wordml" xmlns:wps="http://schemas.microsoft.com/office/word/2010/wordprocessingShape" mc:Ignorable="w14 w15 w16se w16cid w16 w16cex w16sdtdh w16du wp14">
-  <w:p>
-    <w:pPr>
-      <w:spacing w:after="0"/>
-      <w:jc w:val="center"/>
-      <w:rPr>
-        <w:b/>
-        <w:bCs/>
-        <w:sz w:val="32"/>
-        <w:szCs w:val="32"/>
-        <w:lang w:val="es-CR"/>
-      </w:rPr>
-    </w:pPr>
-    <w:r>
-      <w:rPr>
-        <w:b/>
-        <w:bCs/>
-        <w:sz w:val="32"/>
-        <w:szCs w:val="32"/>
-        <w:lang w:val="es-CR"/>
-      </w:rPr>
-      <w:t>Manual de operación.</w:t>
-    </w:r>
-  </w:p>
-  <w:p>
-    <w:pPr>
-      <w:spacing w:after="0"/>
-      <w:jc w:val="center"/>
-      <w:rPr>
-        <w:sz w:val="20"/>
-        <w:szCs w:val="20"/>
-        <w:lang w:val="es-CR"/>
-      </w:rPr>
-    </w:pPr>
-    <w:r>
-      <w:rPr>
-        <w:sz w:val="20"/>
-        <w:szCs w:val="20"/>
-        <w:lang w:val="es-CR"/>
-      </w:rPr>
-      <w:t>Jesus Zuñiga M</w:t>
-    </w:r>
-    <w:r>
-      <w:rPr>
-        <w:sz w:val="20"/>
-        <w:szCs w:val="20"/>
-        <w:lang w:val="es-CR"/>
-      </w:rPr>
-      <w:t>é</w:t>
-    </w:r>
-    <w:r>
-      <w:rPr>
-        <w:sz w:val="20"/>
-        <w:szCs w:val="20"/>
-        <w:lang w:val="es-CR"/>
-      </w:rPr>
-      <w:t>nde</w:t>
-    </w:r>
-    <w:r>
-      <w:rPr>
-        <w:sz w:val="20"/>
-        <w:szCs w:val="20"/>
-        <w:lang w:val="es-CR"/>
-      </w:rPr>
-      <w:t>z</w:t>
-    </w:r>
-  </w:p>
-  <w:p>
-    <w:pPr>
-      <w:spacing w:after="0"/>
-      <w:jc w:val="center"/>
-      <w:rPr>
-        <w:sz w:val="20"/>
-        <w:szCs w:val="20"/>
-        <w:lang w:val="es-CR"/>
-      </w:rPr>
-    </w:pPr>
-    <w:r>
-      <w:rPr>
-        <w:sz w:val="20"/>
-        <w:szCs w:val="20"/>
-        <w:lang w:val="es-CR"/>
-      </w:rPr>
-      <w:t>jesuszunigame@gmail.com</w:t>
-    </w:r>
-  </w:p>
-  <w:p>
-    <w:pPr>
-      <w:pStyle w:val="Header"/>
-      <w:rPr>
-        <w:lang w:val="es-CR"/>
-      </w:rPr>
-    </w:pPr>
-  </w:p>
-</w:hdr>
 </file>
 
 <file path=word/numbering.xml><?xml version="1.0" encoding="utf-8"?>
@@ -2332,6 +2246,7 @@
   <w:style w:type="character" w:default="1" w:styleId="DefaultParagraphFont">
     <w:name w:val="Default Paragraph Font"/>
     <w:uiPriority w:val="1"/>
+    <w:semiHidden/>
     <w:unhideWhenUsed/>
   </w:style>
   <w:style w:type="table" w:default="1" w:styleId="TableNormal">

</xml_diff>